<commit_message>
editing CV for grad program requirements
</commit_message>
<xml_diff>
--- a/static/media/Gastonguay_Madeleine_CV_2pageV2.docx
+++ b/static/media/Gastonguay_Madeleine_CV_2pageV2.docx
@@ -1530,7 +1530,6 @@
                 <w:szCs w:val="20"/>
               </w:rPr>
             </w:pPr>
-            <w:proofErr w:type="spellStart"/>
             <w:r>
               <w:rPr>
                 <w:rFonts w:ascii="Times New Roman" w:eastAsia="Times New Roman" w:hAnsi="Times New Roman" w:cs="Times New Roman"/>
@@ -1540,19 +1539,7 @@
                 <w:sz w:val="20"/>
                 <w:szCs w:val="20"/>
               </w:rPr>
-              <w:t>Metrum</w:t>
-            </w:r>
-            <w:proofErr w:type="spellEnd"/>
-            <w:r>
-              <w:rPr>
-                <w:rFonts w:ascii="Times New Roman" w:eastAsia="Times New Roman" w:hAnsi="Times New Roman" w:cs="Times New Roman"/>
-                <w:b/>
-                <w:bCs/>
-                <w:color w:val="000000"/>
-                <w:sz w:val="20"/>
-                <w:szCs w:val="20"/>
-              </w:rPr>
-              <w:t xml:space="preserve"> Research Group</w:t>
+              <w:t>Metrum Research Group</w:t>
             </w:r>
             <w:r>
               <w:rPr>
@@ -2069,6 +2056,166 @@
         <w:t xml:space="preserve"> using the software Geneious and BLAST</w:t>
       </w:r>
     </w:p>
+    <w:tbl>
+      <w:tblPr>
+        <w:tblStyle w:val="TableGrid"/>
+        <w:tblW w:w="10908" w:type="dxa"/>
+        <w:tblInd w:w="-90" w:type="dxa"/>
+        <w:tblBorders>
+          <w:top w:val="none" w:sz="0" w:space="0" w:color="auto"/>
+          <w:left w:val="none" w:sz="0" w:space="0" w:color="auto"/>
+          <w:bottom w:val="none" w:sz="0" w:space="0" w:color="auto"/>
+          <w:right w:val="none" w:sz="0" w:space="0" w:color="auto"/>
+          <w:insideH w:val="none" w:sz="0" w:space="0" w:color="auto"/>
+          <w:insideV w:val="none" w:sz="0" w:space="0" w:color="auto"/>
+        </w:tblBorders>
+        <w:tblLook w:val="04A0" w:firstRow="1" w:lastRow="0" w:firstColumn="1" w:lastColumn="0" w:noHBand="0" w:noVBand="1"/>
+      </w:tblPr>
+      <w:tblGrid>
+        <w:gridCol w:w="7920"/>
+        <w:gridCol w:w="2988"/>
+      </w:tblGrid>
+      <w:tr>
+        <w:trPr>
+          <w:trHeight w:val="108"/>
+        </w:trPr>
+        <w:tc>
+          <w:tcPr>
+            <w:tcW w:w="7920" w:type="dxa"/>
+          </w:tcPr>
+          <w:p>
+            <w:pPr>
+              <w:rPr>
+                <w:rFonts w:ascii="Times New Roman" w:eastAsia="Times New Roman" w:hAnsi="Times New Roman" w:cs="Times New Roman"/>
+                <w:b/>
+                <w:bCs/>
+                <w:color w:val="000000"/>
+                <w:sz w:val="20"/>
+                <w:szCs w:val="20"/>
+              </w:rPr>
+            </w:pPr>
+            <w:r>
+              <w:rPr>
+                <w:rFonts w:ascii="Times New Roman" w:eastAsia="Times New Roman" w:hAnsi="Times New Roman" w:cs="Times New Roman"/>
+                <w:b/>
+                <w:bCs/>
+                <w:color w:val="000000"/>
+                <w:sz w:val="20"/>
+                <w:szCs w:val="20"/>
+              </w:rPr>
+              <w:t xml:space="preserve">Children’s Hospital of Philadelphia </w:t>
+            </w:r>
+            <w:r>
+              <w:rPr>
+                <w:rFonts w:ascii="Times New Roman" w:eastAsia="Times New Roman" w:hAnsi="Times New Roman" w:cs="Times New Roman"/>
+                <w:color w:val="000000"/>
+                <w:sz w:val="20"/>
+                <w:szCs w:val="20"/>
+              </w:rPr>
+              <w:t xml:space="preserve">and </w:t>
+            </w:r>
+            <w:r>
+              <w:rPr>
+                <w:rFonts w:ascii="Times New Roman" w:eastAsia="Times New Roman" w:hAnsi="Times New Roman" w:cs="Times New Roman"/>
+                <w:b/>
+                <w:bCs/>
+                <w:color w:val="000000"/>
+                <w:sz w:val="20"/>
+                <w:szCs w:val="20"/>
+              </w:rPr>
+              <w:t>Metrum Research Group</w:t>
+            </w:r>
+          </w:p>
+          <w:p>
+            <w:pPr>
+              <w:rPr>
+                <w:rFonts w:ascii="Times New Roman" w:eastAsia="Times New Roman" w:hAnsi="Times New Roman" w:cs="Times New Roman"/>
+                <w:color w:val="000000"/>
+                <w:sz w:val="20"/>
+                <w:szCs w:val="20"/>
+              </w:rPr>
+            </w:pPr>
+            <w:r>
+              <w:rPr>
+                <w:rFonts w:ascii="Times New Roman" w:eastAsia="Times New Roman" w:hAnsi="Times New Roman" w:cs="Times New Roman"/>
+                <w:color w:val="000000"/>
+                <w:sz w:val="20"/>
+                <w:szCs w:val="20"/>
+              </w:rPr>
+              <w:t>High school intern</w:t>
+            </w:r>
+          </w:p>
+        </w:tc>
+        <w:tc>
+          <w:tcPr>
+            <w:tcW w:w="2988" w:type="dxa"/>
+          </w:tcPr>
+          <w:p>
+            <w:pPr>
+              <w:jc w:val="right"/>
+              <w:rPr>
+                <w:rFonts w:ascii="Times New Roman" w:eastAsia="Times New Roman" w:hAnsi="Times New Roman" w:cs="Times New Roman"/>
+                <w:bCs/>
+                <w:color w:val="000000"/>
+                <w:sz w:val="20"/>
+                <w:szCs w:val="20"/>
+              </w:rPr>
+            </w:pPr>
+            <w:r>
+              <w:rPr>
+                <w:rFonts w:ascii="Times New Roman" w:eastAsia="Times New Roman" w:hAnsi="Times New Roman" w:cs="Times New Roman"/>
+                <w:color w:val="000000"/>
+                <w:sz w:val="20"/>
+                <w:szCs w:val="20"/>
+              </w:rPr>
+              <w:t>September 2015 - May 2016</w:t>
+            </w:r>
+          </w:p>
+        </w:tc>
+      </w:tr>
+    </w:tbl>
+    <w:p>
+      <w:pPr>
+        <w:pBdr>
+          <w:bottom w:val="single" w:sz="4" w:space="1" w:color="auto"/>
+        </w:pBdr>
+        <w:rPr>
+          <w:rFonts w:ascii="Times New Roman" w:eastAsia="Times New Roman" w:hAnsi="Times New Roman" w:cs="Times New Roman"/>
+          <w:color w:val="000000"/>
+          <w:sz w:val="20"/>
+          <w:szCs w:val="20"/>
+        </w:rPr>
+      </w:pPr>
+      <w:r>
+        <w:rPr>
+          <w:rFonts w:ascii="Times New Roman" w:eastAsia="Times New Roman" w:hAnsi="Times New Roman" w:cs="Times New Roman"/>
+          <w:color w:val="000000"/>
+          <w:sz w:val="20"/>
+          <w:szCs w:val="20"/>
+        </w:rPr>
+        <w:t>Topic: A pharmacogenomic study of midazolam and morphine clearance in critically ill pediatric patients</w:t>
+      </w:r>
+    </w:p>
+    <w:p>
+      <w:pPr>
+        <w:pStyle w:val="ListParagraph"/>
+        <w:numPr>
+          <w:ilvl w:val="0"/>
+          <w:numId w:val="23"/>
+        </w:numPr>
+        <w:pBdr>
+          <w:bottom w:val="single" w:sz="4" w:space="1" w:color="auto"/>
+        </w:pBdr>
+        <w:rPr>
+          <w:rFonts w:ascii="Times New Roman" w:eastAsia="Times New Roman" w:hAnsi="Times New Roman" w:cs="Times New Roman"/>
+          <w:b/>
+          <w:bCs/>
+          <w:color w:val="000000"/>
+          <w:sz w:val="20"/>
+          <w:szCs w:val="20"/>
+        </w:rPr>
+      </w:pPr>
+    </w:p>
     <w:p>
       <w:pPr>
         <w:pBdr>
@@ -2327,6 +2474,7 @@
                 <w:sz w:val="20"/>
                 <w:szCs w:val="20"/>
               </w:rPr>
+              <w:lastRenderedPageBreak/>
               <w:t xml:space="preserve">Selected as one of 8 students awarded funding for a </w:t>
             </w:r>
             <w:proofErr w:type="gramStart"/>
@@ -2373,6 +2521,7 @@
                 <w:sz w:val="20"/>
                 <w:szCs w:val="20"/>
               </w:rPr>
+              <w:lastRenderedPageBreak/>
               <w:t>May 2017</w:t>
             </w:r>
           </w:p>
@@ -2467,7 +2616,6 @@
           <w:sz w:val="20"/>
           <w:szCs w:val="20"/>
         </w:rPr>
-        <w:lastRenderedPageBreak/>
         <w:t>Publications</w:t>
       </w:r>
       <w:r>
@@ -5099,6 +5247,7 @@
           <w:sz w:val="20"/>
           <w:szCs w:val="20"/>
         </w:rPr>
+        <w:lastRenderedPageBreak/>
         <w:t>Tutored high school freshmen from underprivileged schools in Hartford, CT</w:t>
       </w:r>
     </w:p>
@@ -6119,6 +6268,119 @@
     </w:lvl>
   </w:abstractNum>
   <w:abstractNum w:abstractNumId="4" w15:restartNumberingAfterBreak="0">
+    <w:nsid w:val="1A6A7B65"/>
+    <w:multiLevelType w:val="hybridMultilevel"/>
+    <w:tmpl w:val="6E00661A"/>
+    <w:lvl w:ilvl="0" w:tplc="04090001">
+      <w:start w:val="1"/>
+      <w:numFmt w:val="bullet"/>
+      <w:lvlText w:val=""/>
+      <w:lvlJc w:val="left"/>
+      <w:pPr>
+        <w:ind w:left="720" w:hanging="360"/>
+      </w:pPr>
+      <w:rPr>
+        <w:rFonts w:ascii="Symbol" w:hAnsi="Symbol" w:hint="default"/>
+      </w:rPr>
+    </w:lvl>
+    <w:lvl w:ilvl="1" w:tplc="04090003" w:tentative="1">
+      <w:start w:val="1"/>
+      <w:numFmt w:val="bullet"/>
+      <w:lvlText w:val="o"/>
+      <w:lvlJc w:val="left"/>
+      <w:pPr>
+        <w:ind w:left="1440" w:hanging="360"/>
+      </w:pPr>
+      <w:rPr>
+        <w:rFonts w:ascii="Courier New" w:hAnsi="Courier New" w:cs="Courier New" w:hint="default"/>
+      </w:rPr>
+    </w:lvl>
+    <w:lvl w:ilvl="2" w:tplc="04090005" w:tentative="1">
+      <w:start w:val="1"/>
+      <w:numFmt w:val="bullet"/>
+      <w:lvlText w:val=""/>
+      <w:lvlJc w:val="left"/>
+      <w:pPr>
+        <w:ind w:left="2160" w:hanging="360"/>
+      </w:pPr>
+      <w:rPr>
+        <w:rFonts w:ascii="Wingdings" w:hAnsi="Wingdings" w:hint="default"/>
+      </w:rPr>
+    </w:lvl>
+    <w:lvl w:ilvl="3" w:tplc="04090001" w:tentative="1">
+      <w:start w:val="1"/>
+      <w:numFmt w:val="bullet"/>
+      <w:lvlText w:val=""/>
+      <w:lvlJc w:val="left"/>
+      <w:pPr>
+        <w:ind w:left="2880" w:hanging="360"/>
+      </w:pPr>
+      <w:rPr>
+        <w:rFonts w:ascii="Symbol" w:hAnsi="Symbol" w:hint="default"/>
+      </w:rPr>
+    </w:lvl>
+    <w:lvl w:ilvl="4" w:tplc="04090003" w:tentative="1">
+      <w:start w:val="1"/>
+      <w:numFmt w:val="bullet"/>
+      <w:lvlText w:val="o"/>
+      <w:lvlJc w:val="left"/>
+      <w:pPr>
+        <w:ind w:left="3600" w:hanging="360"/>
+      </w:pPr>
+      <w:rPr>
+        <w:rFonts w:ascii="Courier New" w:hAnsi="Courier New" w:cs="Courier New" w:hint="default"/>
+      </w:rPr>
+    </w:lvl>
+    <w:lvl w:ilvl="5" w:tplc="04090005" w:tentative="1">
+      <w:start w:val="1"/>
+      <w:numFmt w:val="bullet"/>
+      <w:lvlText w:val=""/>
+      <w:lvlJc w:val="left"/>
+      <w:pPr>
+        <w:ind w:left="4320" w:hanging="360"/>
+      </w:pPr>
+      <w:rPr>
+        <w:rFonts w:ascii="Wingdings" w:hAnsi="Wingdings" w:hint="default"/>
+      </w:rPr>
+    </w:lvl>
+    <w:lvl w:ilvl="6" w:tplc="04090001" w:tentative="1">
+      <w:start w:val="1"/>
+      <w:numFmt w:val="bullet"/>
+      <w:lvlText w:val=""/>
+      <w:lvlJc w:val="left"/>
+      <w:pPr>
+        <w:ind w:left="5040" w:hanging="360"/>
+      </w:pPr>
+      <w:rPr>
+        <w:rFonts w:ascii="Symbol" w:hAnsi="Symbol" w:hint="default"/>
+      </w:rPr>
+    </w:lvl>
+    <w:lvl w:ilvl="7" w:tplc="04090003" w:tentative="1">
+      <w:start w:val="1"/>
+      <w:numFmt w:val="bullet"/>
+      <w:lvlText w:val="o"/>
+      <w:lvlJc w:val="left"/>
+      <w:pPr>
+        <w:ind w:left="5760" w:hanging="360"/>
+      </w:pPr>
+      <w:rPr>
+        <w:rFonts w:ascii="Courier New" w:hAnsi="Courier New" w:cs="Courier New" w:hint="default"/>
+      </w:rPr>
+    </w:lvl>
+    <w:lvl w:ilvl="8" w:tplc="04090005" w:tentative="1">
+      <w:start w:val="1"/>
+      <w:numFmt w:val="bullet"/>
+      <w:lvlText w:val=""/>
+      <w:lvlJc w:val="left"/>
+      <w:pPr>
+        <w:ind w:left="6480" w:hanging="360"/>
+      </w:pPr>
+      <w:rPr>
+        <w:rFonts w:ascii="Wingdings" w:hAnsi="Wingdings" w:hint="default"/>
+      </w:rPr>
+    </w:lvl>
+  </w:abstractNum>
+  <w:abstractNum w:abstractNumId="5" w15:restartNumberingAfterBreak="0">
     <w:nsid w:val="21783D76"/>
     <w:multiLevelType w:val="multilevel"/>
     <w:tmpl w:val="2898BB7E"/>
@@ -6267,7 +6529,7 @@
       </w:rPr>
     </w:lvl>
   </w:abstractNum>
-  <w:abstractNum w:abstractNumId="5" w15:restartNumberingAfterBreak="0">
+  <w:abstractNum w:abstractNumId="6" w15:restartNumberingAfterBreak="0">
     <w:nsid w:val="27CB5BED"/>
     <w:multiLevelType w:val="hybridMultilevel"/>
     <w:tmpl w:val="9412F940"/>
@@ -6380,7 +6642,7 @@
       </w:rPr>
     </w:lvl>
   </w:abstractNum>
-  <w:abstractNum w:abstractNumId="6" w15:restartNumberingAfterBreak="0">
+  <w:abstractNum w:abstractNumId="7" w15:restartNumberingAfterBreak="0">
     <w:nsid w:val="322C0812"/>
     <w:multiLevelType w:val="hybridMultilevel"/>
     <w:tmpl w:val="6BCA8E98"/>
@@ -6493,7 +6755,7 @@
       </w:rPr>
     </w:lvl>
   </w:abstractNum>
-  <w:abstractNum w:abstractNumId="7" w15:restartNumberingAfterBreak="0">
+  <w:abstractNum w:abstractNumId="8" w15:restartNumberingAfterBreak="0">
     <w:nsid w:val="3D4D72E7"/>
     <w:multiLevelType w:val="multilevel"/>
     <w:tmpl w:val="B7A6CF64"/>
@@ -6642,7 +6904,7 @@
       </w:rPr>
     </w:lvl>
   </w:abstractNum>
-  <w:abstractNum w:abstractNumId="8" w15:restartNumberingAfterBreak="0">
+  <w:abstractNum w:abstractNumId="9" w15:restartNumberingAfterBreak="0">
     <w:nsid w:val="3F834947"/>
     <w:multiLevelType w:val="hybridMultilevel"/>
     <w:tmpl w:val="C62AE55A"/>
@@ -6755,7 +7017,7 @@
       </w:rPr>
     </w:lvl>
   </w:abstractNum>
-  <w:abstractNum w:abstractNumId="9" w15:restartNumberingAfterBreak="0">
+  <w:abstractNum w:abstractNumId="10" w15:restartNumberingAfterBreak="0">
     <w:nsid w:val="46A33007"/>
     <w:multiLevelType w:val="hybridMultilevel"/>
     <w:tmpl w:val="7FB82FB8"/>
@@ -6868,7 +7130,7 @@
       </w:rPr>
     </w:lvl>
   </w:abstractNum>
-  <w:abstractNum w:abstractNumId="10" w15:restartNumberingAfterBreak="0">
+  <w:abstractNum w:abstractNumId="11" w15:restartNumberingAfterBreak="0">
     <w:nsid w:val="4F4251CF"/>
     <w:multiLevelType w:val="hybridMultilevel"/>
     <w:tmpl w:val="96AA6726"/>
@@ -6981,7 +7243,7 @@
       </w:rPr>
     </w:lvl>
   </w:abstractNum>
-  <w:abstractNum w:abstractNumId="11" w15:restartNumberingAfterBreak="0">
+  <w:abstractNum w:abstractNumId="12" w15:restartNumberingAfterBreak="0">
     <w:nsid w:val="5FF86A50"/>
     <w:multiLevelType w:val="multilevel"/>
     <w:tmpl w:val="8986390E"/>
@@ -7130,7 +7392,7 @@
       </w:rPr>
     </w:lvl>
   </w:abstractNum>
-  <w:abstractNum w:abstractNumId="12" w15:restartNumberingAfterBreak="0">
+  <w:abstractNum w:abstractNumId="13" w15:restartNumberingAfterBreak="0">
     <w:nsid w:val="62E416A0"/>
     <w:multiLevelType w:val="hybridMultilevel"/>
     <w:tmpl w:val="75BAD06C"/>
@@ -7243,7 +7505,7 @@
       </w:rPr>
     </w:lvl>
   </w:abstractNum>
-  <w:abstractNum w:abstractNumId="13" w15:restartNumberingAfterBreak="0">
+  <w:abstractNum w:abstractNumId="14" w15:restartNumberingAfterBreak="0">
     <w:nsid w:val="66C27DAC"/>
     <w:multiLevelType w:val="multilevel"/>
     <w:tmpl w:val="FAD0970A"/>
@@ -7392,7 +7654,7 @@
       </w:rPr>
     </w:lvl>
   </w:abstractNum>
-  <w:abstractNum w:abstractNumId="14" w15:restartNumberingAfterBreak="0">
+  <w:abstractNum w:abstractNumId="15" w15:restartNumberingAfterBreak="0">
     <w:nsid w:val="6E9D3DD3"/>
     <w:multiLevelType w:val="hybridMultilevel"/>
     <w:tmpl w:val="29A4F320"/>
@@ -7505,7 +7767,7 @@
       </w:rPr>
     </w:lvl>
   </w:abstractNum>
-  <w:abstractNum w:abstractNumId="15" w15:restartNumberingAfterBreak="0">
+  <w:abstractNum w:abstractNumId="16" w15:restartNumberingAfterBreak="0">
     <w:nsid w:val="73D62834"/>
     <w:multiLevelType w:val="hybridMultilevel"/>
     <w:tmpl w:val="260C14CE"/>
@@ -7618,7 +7880,7 @@
       </w:rPr>
     </w:lvl>
   </w:abstractNum>
-  <w:abstractNum w:abstractNumId="16" w15:restartNumberingAfterBreak="0">
+  <w:abstractNum w:abstractNumId="17" w15:restartNumberingAfterBreak="0">
     <w:nsid w:val="73EE3151"/>
     <w:multiLevelType w:val="hybridMultilevel"/>
     <w:tmpl w:val="5880B78A"/>
@@ -7731,7 +7993,7 @@
       </w:rPr>
     </w:lvl>
   </w:abstractNum>
-  <w:abstractNum w:abstractNumId="17" w15:restartNumberingAfterBreak="0">
+  <w:abstractNum w:abstractNumId="18" w15:restartNumberingAfterBreak="0">
     <w:nsid w:val="753A7134"/>
     <w:multiLevelType w:val="hybridMultilevel"/>
     <w:tmpl w:val="4C3E4FC0"/>
@@ -7844,7 +8106,7 @@
       </w:rPr>
     </w:lvl>
   </w:abstractNum>
-  <w:abstractNum w:abstractNumId="18" w15:restartNumberingAfterBreak="0">
+  <w:abstractNum w:abstractNumId="19" w15:restartNumberingAfterBreak="0">
     <w:nsid w:val="771106D3"/>
     <w:multiLevelType w:val="hybridMultilevel"/>
     <w:tmpl w:val="038C753A"/>
@@ -7957,7 +8219,7 @@
       </w:rPr>
     </w:lvl>
   </w:abstractNum>
-  <w:abstractNum w:abstractNumId="19" w15:restartNumberingAfterBreak="0">
+  <w:abstractNum w:abstractNumId="20" w15:restartNumberingAfterBreak="0">
     <w:nsid w:val="77302CDC"/>
     <w:multiLevelType w:val="multilevel"/>
     <w:tmpl w:val="5C20B03E"/>
@@ -8106,7 +8368,7 @@
       </w:rPr>
     </w:lvl>
   </w:abstractNum>
-  <w:abstractNum w:abstractNumId="20" w15:restartNumberingAfterBreak="0">
+  <w:abstractNum w:abstractNumId="21" w15:restartNumberingAfterBreak="0">
     <w:nsid w:val="785C2225"/>
     <w:multiLevelType w:val="multilevel"/>
     <w:tmpl w:val="4D9A6AA2"/>
@@ -8255,7 +8517,7 @@
       </w:rPr>
     </w:lvl>
   </w:abstractNum>
-  <w:abstractNum w:abstractNumId="21" w15:restartNumberingAfterBreak="0">
+  <w:abstractNum w:abstractNumId="22" w15:restartNumberingAfterBreak="0">
     <w:nsid w:val="7B6D5722"/>
     <w:multiLevelType w:val="hybridMultilevel"/>
     <w:tmpl w:val="128C0214"/>
@@ -8372,67 +8634,70 @@
     <w:abstractNumId w:val="1"/>
   </w:num>
   <w:num w:numId="2">
-    <w:abstractNumId w:val="19"/>
+    <w:abstractNumId w:val="20"/>
   </w:num>
   <w:num w:numId="3">
-    <w:abstractNumId w:val="20"/>
+    <w:abstractNumId w:val="21"/>
   </w:num>
   <w:num w:numId="4">
-    <w:abstractNumId w:val="4"/>
+    <w:abstractNumId w:val="5"/>
   </w:num>
   <w:num w:numId="5">
-    <w:abstractNumId w:val="7"/>
+    <w:abstractNumId w:val="8"/>
   </w:num>
   <w:num w:numId="6">
-    <w:abstractNumId w:val="13"/>
+    <w:abstractNumId w:val="14"/>
   </w:num>
   <w:num w:numId="7">
-    <w:abstractNumId w:val="11"/>
+    <w:abstractNumId w:val="12"/>
   </w:num>
   <w:num w:numId="8">
     <w:abstractNumId w:val="3"/>
   </w:num>
   <w:num w:numId="9">
-    <w:abstractNumId w:val="8"/>
+    <w:abstractNumId w:val="9"/>
   </w:num>
   <w:num w:numId="10">
-    <w:abstractNumId w:val="14"/>
+    <w:abstractNumId w:val="15"/>
   </w:num>
   <w:num w:numId="11">
-    <w:abstractNumId w:val="18"/>
+    <w:abstractNumId w:val="19"/>
   </w:num>
   <w:num w:numId="12">
     <w:abstractNumId w:val="0"/>
   </w:num>
   <w:num w:numId="13">
-    <w:abstractNumId w:val="5"/>
+    <w:abstractNumId w:val="6"/>
   </w:num>
   <w:num w:numId="14">
+    <w:abstractNumId w:val="11"/>
+  </w:num>
+  <w:num w:numId="15">
+    <w:abstractNumId w:val="17"/>
+  </w:num>
+  <w:num w:numId="16">
+    <w:abstractNumId w:val="13"/>
+  </w:num>
+  <w:num w:numId="17">
+    <w:abstractNumId w:val="16"/>
+  </w:num>
+  <w:num w:numId="18">
+    <w:abstractNumId w:val="7"/>
+  </w:num>
+  <w:num w:numId="19">
     <w:abstractNumId w:val="10"/>
   </w:num>
-  <w:num w:numId="15">
-    <w:abstractNumId w:val="16"/>
-  </w:num>
-  <w:num w:numId="16">
-    <w:abstractNumId w:val="12"/>
-  </w:num>
-  <w:num w:numId="17">
-    <w:abstractNumId w:val="15"/>
-  </w:num>
-  <w:num w:numId="18">
-    <w:abstractNumId w:val="6"/>
-  </w:num>
-  <w:num w:numId="19">
-    <w:abstractNumId w:val="9"/>
-  </w:num>
   <w:num w:numId="20">
-    <w:abstractNumId w:val="17"/>
+    <w:abstractNumId w:val="18"/>
   </w:num>
   <w:num w:numId="21">
-    <w:abstractNumId w:val="21"/>
+    <w:abstractNumId w:val="22"/>
   </w:num>
   <w:num w:numId="22">
     <w:abstractNumId w:val="2"/>
+  </w:num>
+  <w:num w:numId="23">
+    <w:abstractNumId w:val="4"/>
   </w:num>
 </w:numbering>
 </file>

</xml_diff>